<commit_message>
added the answers for q2
</commit_message>
<xml_diff>
--- a/csc410/Assignment2/problems.docx
+++ b/csc410/Assignment2/problems.docx
@@ -75,8 +75,245 @@
       <w:r>
         <w:t>Crash into blue ghost while its stuck.</w:t>
       </w:r>
+    </w:p>
+    <w:p/>
+    <w:p>
+      <w:r>
+        <w:t>1.</w:t>
+      </w:r>
+    </w:p>
+    <w:p>
+      <w:pPr>
+        <w:pStyle w:val="ListParagraph"/>
+        <w:numPr>
+          <w:ilvl w:val="0"/>
+          <w:numId w:val="2"/>
+        </w:numPr>
+        <w:jc w:val="both"/>
+      </w:pPr>
+      <w:r>
+        <w:t>Started the game then stopped the game to see if all sprites stopped</w:t>
+      </w:r>
+    </w:p>
+    <w:p>
+      <w:pPr>
+        <w:pStyle w:val="ListParagraph"/>
+        <w:numPr>
+          <w:ilvl w:val="1"/>
+          <w:numId w:val="2"/>
+        </w:numPr>
+        <w:jc w:val="both"/>
+      </w:pPr>
+      <w:r>
+        <w:t>Test Case: startStop() in level</w:t>
+      </w:r>
+      <w:r>
+        <w:t>Test</w:t>
+      </w:r>
+      <w:r>
+        <w:t>.java</w:t>
+      </w:r>
+    </w:p>
+    <w:p>
+      <w:pPr>
+        <w:pStyle w:val="ListParagraph"/>
+        <w:numPr>
+          <w:ilvl w:val="1"/>
+          <w:numId w:val="2"/>
+        </w:numPr>
+        <w:jc w:val="both"/>
+      </w:pPr>
+      <w:r>
+        <w:t>Result: all sprites stopped as expected</w:t>
+      </w:r>
+    </w:p>
+    <w:p>
+      <w:pPr>
+        <w:pStyle w:val="ListParagraph"/>
+        <w:numPr>
+          <w:ilvl w:val="0"/>
+          <w:numId w:val="2"/>
+        </w:numPr>
+        <w:jc w:val="both"/>
+      </w:pPr>
+      <w:r>
+        <w:t>Tested to see wether player can countrol pacman when the game has not been started.</w:t>
+      </w:r>
+    </w:p>
+    <w:p>
+      <w:pPr>
+        <w:pStyle w:val="ListParagraph"/>
+        <w:numPr>
+          <w:ilvl w:val="1"/>
+          <w:numId w:val="2"/>
+        </w:numPr>
+        <w:jc w:val="both"/>
+      </w:pPr>
+      <w:r>
+        <w:t>TestCase: noStart() in levelTest.java</w:t>
+      </w:r>
+    </w:p>
+    <w:p>
+      <w:pPr>
+        <w:pStyle w:val="ListParagraph"/>
+        <w:numPr>
+          <w:ilvl w:val="1"/>
+          <w:numId w:val="2"/>
+        </w:numPr>
+        <w:jc w:val="both"/>
+      </w:pPr>
+      <w:r>
+        <w:t>Result: It didn’t allow the player to control the pacman</w:t>
+      </w:r>
+    </w:p>
+    <w:p>
+      <w:pPr>
+        <w:pStyle w:val="ListParagraph"/>
+        <w:numPr>
+          <w:ilvl w:val="0"/>
+          <w:numId w:val="2"/>
+        </w:numPr>
+        <w:jc w:val="both"/>
+      </w:pPr>
+      <w:r>
+        <w:t>Tested to see if two ghosts</w:t>
+      </w:r>
+      <w:r>
+        <w:t xml:space="preserve"> can overlaped</w:t>
+      </w:r>
+    </w:p>
+    <w:p>
+      <w:pPr>
+        <w:pStyle w:val="ListParagraph"/>
+        <w:numPr>
+          <w:ilvl w:val="1"/>
+          <w:numId w:val="2"/>
+        </w:numPr>
+        <w:jc w:val="both"/>
+      </w:pPr>
+      <w:r>
+        <w:t xml:space="preserve">TestCase: </w:t>
+      </w:r>
+      <w:r>
+        <w:t>testReoccupy in OccupantTest.java</w:t>
+      </w:r>
+    </w:p>
+    <w:p>
+      <w:pPr>
+        <w:pStyle w:val="ListParagraph"/>
+        <w:numPr>
+          <w:ilvl w:val="1"/>
+          <w:numId w:val="2"/>
+        </w:numPr>
+        <w:jc w:val="both"/>
+      </w:pPr>
+      <w:r>
+        <w:t>Result:</w:t>
+      </w:r>
+      <w:r>
+        <w:t xml:space="preserve"> The ghosts were able to overlap and didn’t disapear after</w:t>
+      </w:r>
+    </w:p>
+    <w:p>
+      <w:pPr>
+        <w:jc w:val="both"/>
+      </w:pPr>
+    </w:p>
+    <w:p>
+      <w:pPr>
+        <w:jc w:val="both"/>
+      </w:pPr>
+      <w:r>
+        <w:t>2.</w:t>
+      </w:r>
+    </w:p>
+    <w:p>
+      <w:pPr>
+        <w:jc w:val="both"/>
+      </w:pPr>
+      <w:r>
+        <w:t xml:space="preserve">src/test/java: </w:t>
+      </w:r>
+      <w:r>
+        <w:t>97.3%</w:t>
+      </w:r>
+    </w:p>
+    <w:p>
+      <w:pPr>
+        <w:jc w:val="both"/>
+      </w:pPr>
+      <w:r>
+        <w:t>CollisionInterctionMap.</w:t>
+      </w:r>
+      <w:r>
+        <w:t>java</w:t>
+      </w:r>
+      <w:r>
+        <w:t xml:space="preserve"> 0%</w:t>
+      </w:r>
+    </w:p>
+    <w:p>
+      <w:pPr>
+        <w:jc w:val="both"/>
+      </w:pPr>
+      <w:r>
+        <w:t>DefaultPlaterInterationMap.java 0%</w:t>
+      </w:r>
+    </w:p>
+    <w:p>
+      <w:pPr>
+        <w:jc w:val="both"/>
+      </w:pPr>
+      <w:r>
+        <w:t>PacmanConfigurtionException.java 0%</w:t>
+      </w:r>
+    </w:p>
+    <w:p>
+      <w:pPr>
+        <w:jc w:val="both"/>
+      </w:pPr>
+    </w:p>
+    <w:p>
+      <w:pPr>
+        <w:jc w:val="both"/>
+      </w:pPr>
+      <w:r>
+        <w:t>They should test all the paths and possible outcomes</w:t>
+      </w:r>
+    </w:p>
+    <w:p>
+      <w:pPr>
+        <w:jc w:val="both"/>
+      </w:pPr>
+    </w:p>
+    <w:p>
+      <w:pPr>
+        <w:jc w:val="both"/>
+      </w:pPr>
+      <w:r>
+        <w:t>3</w:t>
+      </w:r>
+      <w:r>
+        <w:t>.</w:t>
+      </w:r>
+    </w:p>
+    <w:p>
+      <w:pPr>
+        <w:jc w:val="both"/>
+      </w:pPr>
+      <w:r>
+        <w:t>There are no changes</w:t>
+      </w:r>
+      <w:r>
+        <w:t xml:space="preserve"> ???</w:t>
+      </w:r>
       <w:bookmarkStart w:id="0" w:name="_GoBack"/>
       <w:bookmarkEnd w:id="0"/>
+    </w:p>
+    <w:p>
+      <w:pPr>
+        <w:jc w:val="both"/>
+      </w:pPr>
     </w:p>
     <w:sectPr>
       <w:pgSz w:w="11900" w:h="16840"/>
@@ -86,6 +323,192 @@
     </w:sectPr>
   </w:body>
 </w:document>
+</file>
+
+<file path=word/numbering.xml><?xml version="1.0" encoding="utf-8"?>
+<w:numbering xmlns:wpc="http://schemas.microsoft.com/office/word/2010/wordprocessingCanvas" xmlns:mo="http://schemas.microsoft.com/office/mac/office/2008/main" xmlns:mc="http://schemas.openxmlformats.org/markup-compatibility/2006" xmlns:mv="urn:schemas-microsoft-com:mac:vml" xmlns:o="urn:schemas-microsoft-com:office:office" xmlns:r="http://schemas.openxmlformats.org/officeDocument/2006/relationships" xmlns:m="http://schemas.openxmlformats.org/officeDocument/2006/math" xmlns:v="urn:schemas-microsoft-com:vml" xmlns:wp14="http://schemas.microsoft.com/office/word/2010/wordprocessingDrawing" xmlns:wp="http://schemas.openxmlformats.org/drawingml/2006/wordprocessingDrawing" xmlns:w10="urn:schemas-microsoft-com:office:word" xmlns:w="http://schemas.openxmlformats.org/wordprocessingml/2006/main" xmlns:w14="http://schemas.microsoft.com/office/word/2010/wordml" xmlns:wpg="http://schemas.microsoft.com/office/word/2010/wordprocessingGroup" xmlns:wpi="http://schemas.microsoft.com/office/word/2010/wordprocessingInk" xmlns:wne="http://schemas.microsoft.com/office/word/2006/wordml" xmlns:wps="http://schemas.microsoft.com/office/word/2010/wordprocessingShape" mc:Ignorable="w14 wp14">
+  <w:abstractNum w:abstractNumId="0">
+    <w:nsid w:val="1D046662"/>
+    <w:multiLevelType w:val="hybridMultilevel"/>
+    <w:tmpl w:val="2E0043B0"/>
+    <w:lvl w:ilvl="0" w:tplc="0409000F">
+      <w:start w:val="1"/>
+      <w:numFmt w:val="decimal"/>
+      <w:lvlText w:val="%1."/>
+      <w:lvlJc w:val="left"/>
+      <w:pPr>
+        <w:ind w:left="720" w:hanging="360"/>
+      </w:pPr>
+    </w:lvl>
+    <w:lvl w:ilvl="1" w:tplc="04090019">
+      <w:start w:val="1"/>
+      <w:numFmt w:val="lowerLetter"/>
+      <w:lvlText w:val="%2."/>
+      <w:lvlJc w:val="left"/>
+      <w:pPr>
+        <w:ind w:left="1440" w:hanging="360"/>
+      </w:pPr>
+    </w:lvl>
+    <w:lvl w:ilvl="2" w:tplc="0409001B" w:tentative="1">
+      <w:start w:val="1"/>
+      <w:numFmt w:val="lowerRoman"/>
+      <w:lvlText w:val="%3."/>
+      <w:lvlJc w:val="right"/>
+      <w:pPr>
+        <w:ind w:left="2160" w:hanging="180"/>
+      </w:pPr>
+    </w:lvl>
+    <w:lvl w:ilvl="3" w:tplc="0409000F" w:tentative="1">
+      <w:start w:val="1"/>
+      <w:numFmt w:val="decimal"/>
+      <w:lvlText w:val="%4."/>
+      <w:lvlJc w:val="left"/>
+      <w:pPr>
+        <w:ind w:left="2880" w:hanging="360"/>
+      </w:pPr>
+    </w:lvl>
+    <w:lvl w:ilvl="4" w:tplc="04090019" w:tentative="1">
+      <w:start w:val="1"/>
+      <w:numFmt w:val="lowerLetter"/>
+      <w:lvlText w:val="%5."/>
+      <w:lvlJc w:val="left"/>
+      <w:pPr>
+        <w:ind w:left="3600" w:hanging="360"/>
+      </w:pPr>
+    </w:lvl>
+    <w:lvl w:ilvl="5" w:tplc="0409001B" w:tentative="1">
+      <w:start w:val="1"/>
+      <w:numFmt w:val="lowerRoman"/>
+      <w:lvlText w:val="%6."/>
+      <w:lvlJc w:val="right"/>
+      <w:pPr>
+        <w:ind w:left="4320" w:hanging="180"/>
+      </w:pPr>
+    </w:lvl>
+    <w:lvl w:ilvl="6" w:tplc="0409000F" w:tentative="1">
+      <w:start w:val="1"/>
+      <w:numFmt w:val="decimal"/>
+      <w:lvlText w:val="%7."/>
+      <w:lvlJc w:val="left"/>
+      <w:pPr>
+        <w:ind w:left="5040" w:hanging="360"/>
+      </w:pPr>
+    </w:lvl>
+    <w:lvl w:ilvl="7" w:tplc="04090019" w:tentative="1">
+      <w:start w:val="1"/>
+      <w:numFmt w:val="lowerLetter"/>
+      <w:lvlText w:val="%8."/>
+      <w:lvlJc w:val="left"/>
+      <w:pPr>
+        <w:ind w:left="5760" w:hanging="360"/>
+      </w:pPr>
+    </w:lvl>
+    <w:lvl w:ilvl="8" w:tplc="0409001B" w:tentative="1">
+      <w:start w:val="1"/>
+      <w:numFmt w:val="lowerRoman"/>
+      <w:lvlText w:val="%9."/>
+      <w:lvlJc w:val="right"/>
+      <w:pPr>
+        <w:ind w:left="6480" w:hanging="180"/>
+      </w:pPr>
+    </w:lvl>
+  </w:abstractNum>
+  <w:abstractNum w:abstractNumId="1">
+    <w:nsid w:val="440F30BF"/>
+    <w:multiLevelType w:val="hybridMultilevel"/>
+    <w:tmpl w:val="660AEDF2"/>
+    <w:lvl w:ilvl="0" w:tplc="0409000F">
+      <w:start w:val="1"/>
+      <w:numFmt w:val="decimal"/>
+      <w:lvlText w:val="%1."/>
+      <w:lvlJc w:val="left"/>
+      <w:pPr>
+        <w:ind w:left="720" w:hanging="360"/>
+      </w:pPr>
+      <w:rPr>
+        <w:rFonts w:hint="default"/>
+      </w:rPr>
+    </w:lvl>
+    <w:lvl w:ilvl="1" w:tplc="04090019">
+      <w:start w:val="1"/>
+      <w:numFmt w:val="lowerLetter"/>
+      <w:lvlText w:val="%2."/>
+      <w:lvlJc w:val="left"/>
+      <w:pPr>
+        <w:ind w:left="1440" w:hanging="360"/>
+      </w:pPr>
+    </w:lvl>
+    <w:lvl w:ilvl="2" w:tplc="0409001B" w:tentative="1">
+      <w:start w:val="1"/>
+      <w:numFmt w:val="lowerRoman"/>
+      <w:lvlText w:val="%3."/>
+      <w:lvlJc w:val="right"/>
+      <w:pPr>
+        <w:ind w:left="2160" w:hanging="180"/>
+      </w:pPr>
+    </w:lvl>
+    <w:lvl w:ilvl="3" w:tplc="0409000F" w:tentative="1">
+      <w:start w:val="1"/>
+      <w:numFmt w:val="decimal"/>
+      <w:lvlText w:val="%4."/>
+      <w:lvlJc w:val="left"/>
+      <w:pPr>
+        <w:ind w:left="2880" w:hanging="360"/>
+      </w:pPr>
+    </w:lvl>
+    <w:lvl w:ilvl="4" w:tplc="04090019" w:tentative="1">
+      <w:start w:val="1"/>
+      <w:numFmt w:val="lowerLetter"/>
+      <w:lvlText w:val="%5."/>
+      <w:lvlJc w:val="left"/>
+      <w:pPr>
+        <w:ind w:left="3600" w:hanging="360"/>
+      </w:pPr>
+    </w:lvl>
+    <w:lvl w:ilvl="5" w:tplc="0409001B" w:tentative="1">
+      <w:start w:val="1"/>
+      <w:numFmt w:val="lowerRoman"/>
+      <w:lvlText w:val="%6."/>
+      <w:lvlJc w:val="right"/>
+      <w:pPr>
+        <w:ind w:left="4320" w:hanging="180"/>
+      </w:pPr>
+    </w:lvl>
+    <w:lvl w:ilvl="6" w:tplc="0409000F" w:tentative="1">
+      <w:start w:val="1"/>
+      <w:numFmt w:val="decimal"/>
+      <w:lvlText w:val="%7."/>
+      <w:lvlJc w:val="left"/>
+      <w:pPr>
+        <w:ind w:left="5040" w:hanging="360"/>
+      </w:pPr>
+    </w:lvl>
+    <w:lvl w:ilvl="7" w:tplc="04090019" w:tentative="1">
+      <w:start w:val="1"/>
+      <w:numFmt w:val="lowerLetter"/>
+      <w:lvlText w:val="%8."/>
+      <w:lvlJc w:val="left"/>
+      <w:pPr>
+        <w:ind w:left="5760" w:hanging="360"/>
+      </w:pPr>
+    </w:lvl>
+    <w:lvl w:ilvl="8" w:tplc="0409001B" w:tentative="1">
+      <w:start w:val="1"/>
+      <w:numFmt w:val="lowerRoman"/>
+      <w:lvlText w:val="%9."/>
+      <w:lvlJc w:val="right"/>
+      <w:pPr>
+        <w:ind w:left="6480" w:hanging="180"/>
+      </w:pPr>
+    </w:lvl>
+  </w:abstractNum>
+  <w:num w:numId="1">
+    <w:abstractNumId w:val="1"/>
+  </w:num>
+  <w:num w:numId="2">
+    <w:abstractNumId w:val="0"/>
+  </w:num>
+</w:numbering>
 </file>
 
 <file path=word/styles.xml><?xml version="1.0" encoding="utf-8"?>
@@ -270,6 +693,17 @@
     <w:uiPriority w:val="99"/>
     <w:semiHidden/>
     <w:unhideWhenUsed/>
+  </w:style>
+  <w:style w:type="paragraph" w:styleId="ListParagraph">
+    <w:name w:val="List Paragraph"/>
+    <w:basedOn w:val="Normal"/>
+    <w:uiPriority w:val="34"/>
+    <w:qFormat/>
+    <w:rsid w:val="00CB440B"/>
+    <w:pPr>
+      <w:ind w:left="720"/>
+      <w:contextualSpacing/>
+    </w:pPr>
   </w:style>
 </w:styles>
 </file>
@@ -456,6 +890,17 @@
     <w:uiPriority w:val="99"/>
     <w:semiHidden/>
     <w:unhideWhenUsed/>
+  </w:style>
+  <w:style w:type="paragraph" w:styleId="ListParagraph">
+    <w:name w:val="List Paragraph"/>
+    <w:basedOn w:val="Normal"/>
+    <w:uiPriority w:val="34"/>
+    <w:qFormat/>
+    <w:rsid w:val="00CB440B"/>
+    <w:pPr>
+      <w:ind w:left="720"/>
+      <w:contextualSpacing/>
+    </w:pPr>
   </w:style>
 </w:styles>
 </file>

</xml_diff>

<commit_message>
changed q2 answer from 97.3 to 80.5%
</commit_message>
<xml_diff>
--- a/csc410/Assignment2/problems.docx
+++ b/csc410/Assignment2/problems.docx
@@ -235,7 +235,10 @@
         <w:t xml:space="preserve">src/test/java: </w:t>
       </w:r>
       <w:r>
-        <w:t>97.3%</w:t>
+        <w:t>80.5</w:t>
+      </w:r>
+      <w:r>
+        <w:t>%</w:t>
       </w:r>
     </w:p>
     <w:p>
@@ -302,10 +305,10 @@
         <w:jc w:val="both"/>
       </w:pPr>
       <w:r>
-        <w:t>There are no changes</w:t>
-      </w:r>
-      <w:r>
-        <w:t xml:space="preserve"> ???</w:t>
+        <w:t>83.5</w:t>
+      </w:r>
+      <w:r>
+        <w:t>%</w:t>
       </w:r>
       <w:bookmarkStart w:id="0" w:name="_GoBack"/>
       <w:bookmarkEnd w:id="0"/>

</xml_diff>

<commit_message>
edited problems inadequate tests
</commit_message>
<xml_diff>
--- a/csc410/Assignment2/problems.docx
+++ b/csc410/Assignment2/problems.docx
@@ -281,37 +281,43 @@
         <w:jc w:val="both"/>
       </w:pPr>
       <w:r>
-        <w:t>They should test all the paths and possible outcomes</w:t>
-      </w:r>
-    </w:p>
-    <w:p>
-      <w:pPr>
-        <w:jc w:val="both"/>
-      </w:pPr>
-    </w:p>
-    <w:p>
-      <w:pPr>
-        <w:jc w:val="both"/>
-      </w:pPr>
-      <w:r>
-        <w:t>3</w:t>
-      </w:r>
-      <w:r>
-        <w:t>.</w:t>
-      </w:r>
-    </w:p>
-    <w:p>
-      <w:pPr>
-        <w:jc w:val="both"/>
-      </w:pPr>
-      <w:r>
-        <w:t>83.5</w:t>
-      </w:r>
-      <w:r>
-        <w:t>%</w:t>
+        <w:t>The test cases for these 3 classes are clearly inadequate since for all 3 of these classes 0% of the cases were covered. Instead, t</w:t>
+      </w:r>
+      <w:r>
+        <w:t>hey should test all the paths and possible outcomes</w:t>
+      </w:r>
+      <w:r>
+        <w:t xml:space="preserve"> to try to reach maximum coverage of the classes. </w:t>
       </w:r>
       <w:bookmarkStart w:id="0" w:name="_GoBack"/>
       <w:bookmarkEnd w:id="0"/>
+    </w:p>
+    <w:p>
+      <w:pPr>
+        <w:jc w:val="both"/>
+      </w:pPr>
+    </w:p>
+    <w:p>
+      <w:pPr>
+        <w:jc w:val="both"/>
+      </w:pPr>
+      <w:r>
+        <w:t>3</w:t>
+      </w:r>
+      <w:r>
+        <w:t>.</w:t>
+      </w:r>
+    </w:p>
+    <w:p>
+      <w:pPr>
+        <w:jc w:val="both"/>
+      </w:pPr>
+      <w:r>
+        <w:t>83.5</w:t>
+      </w:r>
+      <w:r>
+        <w:t>%</w:t>
+      </w:r>
     </w:p>
     <w:p>
       <w:pPr>

</xml_diff>

<commit_message>
1.3 updated and explained
</commit_message>
<xml_diff>
--- a/csc410/Assignment2/problems.docx
+++ b/csc410/Assignment2/problems.docx
@@ -289,34 +289,45 @@
       <w:r>
         <w:t xml:space="preserve"> to try to reach maximum coverage of the classes. </w:t>
       </w:r>
+    </w:p>
+    <w:p>
+      <w:pPr>
+        <w:jc w:val="both"/>
+      </w:pPr>
+    </w:p>
+    <w:p>
+      <w:pPr>
+        <w:jc w:val="both"/>
+      </w:pPr>
+      <w:r>
+        <w:t>3</w:t>
+      </w:r>
+      <w:r>
+        <w:t>.</w:t>
+      </w:r>
+    </w:p>
+    <w:p>
+      <w:pPr>
+        <w:jc w:val="both"/>
+      </w:pPr>
+      <w:r>
+        <w:t>83.5</w:t>
+      </w:r>
+      <w:r>
+        <w:t>%</w:t>
+      </w:r>
+    </w:p>
+    <w:p>
+      <w:pPr>
+        <w:jc w:val="both"/>
+      </w:pPr>
+      <w:r>
+        <w:t>we see a slight increase in the percentage of covered cases from 80.5% to 83.5%. We assume that it is because we enabled more tests which in turn covers more test cases of</w:t>
+      </w:r>
       <w:bookmarkStart w:id="0" w:name="_GoBack"/>
       <w:bookmarkEnd w:id="0"/>
-    </w:p>
-    <w:p>
-      <w:pPr>
-        <w:jc w:val="both"/>
-      </w:pPr>
-    </w:p>
-    <w:p>
-      <w:pPr>
-        <w:jc w:val="both"/>
-      </w:pPr>
-      <w:r>
-        <w:t>3</w:t>
-      </w:r>
-      <w:r>
-        <w:t>.</w:t>
-      </w:r>
-    </w:p>
-    <w:p>
-      <w:pPr>
-        <w:jc w:val="both"/>
-      </w:pPr>
-      <w:r>
-        <w:t>83.5</w:t>
-      </w:r>
-      <w:r>
-        <w:t>%</w:t>
+      <w:r>
+        <w:t xml:space="preserve"> the program.</w:t>
       </w:r>
     </w:p>
     <w:p>

</xml_diff>